<commit_message>
did some feedback coding
</commit_message>
<xml_diff>
--- a/expertfeedback_L@S_2018_DRAFT.docx
+++ b/expertfeedback_L@S_2018_DRAFT.docx
@@ -8,7 +8,13 @@
         <w:spacing w:before="0" w:beforeAutospacing="0" w:after="180"/>
       </w:pPr>
       <w:r>
-        <w:t>Expert Feedback is Does Not Always Mean High Quality Feedback</w:t>
+        <w:t xml:space="preserve">Expert Feedback is </w:t>
+      </w:r>
+      <w:r>
+        <w:t>Not Always</w:t>
+      </w:r>
+      <w:r>
+        <w:t xml:space="preserve"> High Quality Feedback</w:t>
       </w:r>
     </w:p>
     <w:tbl>
@@ -135,7 +141,7 @@
                         </a:ln>
                         <a:extLst>
                           <a:ext uri="{91240B29-F687-4f45-9708-019B960494DF}">
-                            <a14:hiddenLine xmlns:a14="http://schemas.microsoft.com/office/drawing/2010/main" xmlns:w="http://schemas.openxmlformats.org/wordprocessingml/2006/main" xmlns:w10="urn:schemas-microsoft-com:office:word" xmlns:v="urn:schemas-microsoft-com:vml" xmlns:o="urn:schemas-microsoft-com:office:office" xmlns:mv="urn:schemas-microsoft-com:mac:vml" xmlns:mo="http://schemas.microsoft.com/office/mac/office/2008/main" xmlns="" w="9525">
+                            <a14:hiddenLine xmlns="" xmlns:mo="http://schemas.microsoft.com/office/mac/office/2008/main" xmlns:mv="urn:schemas-microsoft-com:mac:vml" xmlns:o="urn:schemas-microsoft-com:office:office" xmlns:v="urn:schemas-microsoft-com:vml" xmlns:w10="urn:schemas-microsoft-com:office:word" xmlns:w="http://schemas.openxmlformats.org/wordprocessingml/2006/main" xmlns:a14="http://schemas.microsoft.com/office/drawing/2010/main" w="9525">
                               <a:solidFill>
                                 <a:srgbClr val="000000"/>
                               </a:solidFill>
@@ -539,19 +545,37 @@
           <w:rStyle w:val="Hyperlink"/>
         </w:rPr>
       </w:pPr>
+      <w:commentRangeStart w:id="0"/>
       <w:r>
         <w:t>INTRODUCTION</w:t>
       </w:r>
-    </w:p>
-    <w:p>
-      <w:r>
-        <w:t xml:space="preserve">From writing essays to developing web applications, formative, iterative feedback is critical to the success of creative projects. </w:t>
-      </w:r>
-      <w:r>
-        <w:t xml:space="preserve">Both giving and receiving feedback encourage self-reflection and critical thinking upon one’s work. </w:t>
-      </w:r>
-      <w:r>
-        <w:t>In educational settings, feedback is especially important for showing students where they are, where they s</w:t>
+      <w:commentRangeEnd w:id="0"/>
+      <w:r>
+        <w:rPr>
+          <w:rStyle w:val="CommentReference"/>
+          <w:rFonts w:ascii="Times New Roman" w:hAnsi="Times New Roman"/>
+          <w:b w:val="0"/>
+          <w:caps w:val="0"/>
+          <w:kern w:val="0"/>
+        </w:rPr>
+        <w:commentReference w:id="0"/>
+      </w:r>
+    </w:p>
+    <w:p>
+      <w:r>
+        <w:t xml:space="preserve">From writing essays to developing web applications, formative, iterative feedback is critical to the success of </w:t>
+      </w:r>
+      <w:r>
+        <w:t xml:space="preserve">open-ended, creative projects. </w:t>
+      </w:r>
+      <w:r>
+        <w:t>In educational settings, feedback is esp</w:t>
+      </w:r>
+      <w:r>
+        <w:t>ecially important for showing learners</w:t>
+      </w:r>
+      <w:r>
+        <w:t xml:space="preserve"> where they are, where they s</w:t>
       </w:r>
       <w:r>
         <w:t xml:space="preserve">hould be, and how to get there. </w:t>
@@ -562,10 +586,16 @@
     </w:p>
     <w:p>
       <w:r>
-        <w:t xml:space="preserve">While peer feedback is more easily scaled in large educational settings, expert feedback is more valued by learners. </w:t>
-      </w:r>
-      <w:r>
-        <w:t xml:space="preserve">Recently, systems have emphasized the potential reuse of expert feedback to allow this feedback to better scale. </w:t>
+        <w:t xml:space="preserve">Due to the increasing scale of physical and digital classrooms, peer feedback has become a common model. However, peer feedback is often of variable quality, and learners tend to value expert feedback more highly. Yet, expert feedback is difficult to scale. The one-to-many model of an expert providing feedback to many learners is highly demanding on experts, which can lead to a potential decrease </w:t>
+      </w:r>
+      <w:r>
+        <w:t>in quality of feedback.</w:t>
+      </w:r>
+      <w:r>
+        <w:t xml:space="preserve"> While many existing systems have examined reusing expert feedback across multiple </w:t>
+      </w:r>
+      <w:r>
+        <w:t>student submissions, these work best for domains where correct and incorrect solutions are distinctly separate.</w:t>
       </w:r>
     </w:p>
     <w:p>
@@ -583,10 +613,16 @@
       <w:r>
         <w:t xml:space="preserve"> </w:t>
       </w:r>
-    </w:p>
-    <w:p>
-      <w:r>
-        <w:t xml:space="preserve">The detection of these characteristics is of great interest to natural language processing research in the context of detecting whether feedback is actionable and how to improve this feedback. </w:t>
+      <w:commentRangeStart w:id="1"/>
+      <w:r>
+        <w:t>While these are the general characteristics of effective feedback, they are often difficult to include in all feedback comments.</w:t>
+      </w:r>
+      <w:commentRangeEnd w:id="1"/>
+      <w:r>
+        <w:rPr>
+          <w:rStyle w:val="CommentReference"/>
+        </w:rPr>
+        <w:commentReference w:id="1"/>
       </w:r>
     </w:p>
     <w:p>
@@ -594,10 +630,37 @@
         <w:t>Th</w:t>
       </w:r>
       <w:r>
-        <w:t xml:space="preserve">is paper provides an analysis of feedback provided by teaching staff from three iterations of an undergraduate design course. &lt;&lt;x&gt;&gt; total feedback comments from &lt;&lt;x&gt;&gt; teaching assistants (TAs) were rated in terms of whether they were specific, actionable, and/or justified. </w:t>
-      </w:r>
-      <w:r>
-        <w:t xml:space="preserve">to provide evidence that even experienced feedback givers often fail to provide effective and high-quality feedback. </w:t>
+        <w:t>is paper provides an analysis of</w:t>
+      </w:r>
+      <w:r>
+        <w:t xml:space="preserve"> feedback comments provided by teaching staff over three iterations of an undergraduate design course. 4,077</w:t>
+      </w:r>
+      <w:r>
+        <w:t xml:space="preserve"> to</w:t>
+      </w:r>
+      <w:r>
+        <w:t>tal feedback comments from 21</w:t>
+      </w:r>
+      <w:r>
+        <w:t xml:space="preserve"> teaching assistants (TAs) were rated in terms of whether they were specific, actionable, and/or justified.</w:t>
+      </w:r>
+      <w:r>
+        <w:t xml:space="preserve"> We found that only &lt;&lt;x%&gt;&gt; of all feedback comments met the criteria of being specific, actionable, and justified.</w:t>
+      </w:r>
+      <w:r>
+        <w:t xml:space="preserve"> </w:t>
+      </w:r>
+      <w:r>
+        <w:t>Longer comments were more likely to meet all characteristics. These results provide evidence that expert feedback is not necessa</w:t>
+      </w:r>
+      <w:r>
+        <w:t>rily high-</w:t>
+      </w:r>
+      <w:r>
+        <w:t>quality feedback and emphasizes the importance of instructing instructors on the practices of giving effective feedback.</w:t>
+      </w:r>
+      <w:r>
+        <w:t xml:space="preserve"> </w:t>
       </w:r>
     </w:p>
     <w:p>
@@ -619,7 +682,7 @@
     </w:p>
     <w:p>
       <w:r>
-        <w:t>Our dataset consisted of 4,077</w:t>
+        <w:t>Our dataset consisted of 4,076</w:t>
       </w:r>
       <w:r>
         <w:t xml:space="preserve"> total </w:t>
@@ -656,7 +719,10 @@
     </w:p>
     <w:p>
       <w:r>
-        <w:t xml:space="preserve">Two independent raters rated whether each feedback comment was specific, actionable, or justified with a binary 1 for yes or 0 for no. Each rater rated a half of the total dataset. An overlap sample consisting of 30% of the total overall sample was rated by both raters as a measure of interrater reliability. The interrater reliability between the two raters was high (&lt;&lt;x&gt;&gt;). </w:t>
+        <w:t xml:space="preserve">To measure feedback quality, two independent raters rated whether each feedback comment was specific, actionable, and justified with a binary scale. Each rater rated one half of the total dataset. As a measure of interrater reliability, both raters rated an overlap sample consisting of a random 30% of the overall sample. </w:t>
+      </w:r>
+      <w:r>
+        <w:t xml:space="preserve">The interrater reliability between the two raters was high (&lt;&lt;x&gt;&gt;). </w:t>
       </w:r>
     </w:p>
     <w:p>
@@ -668,31 +734,34 @@
       </w:r>
     </w:p>
     <w:p>
-      <w:r>
-        <w:t xml:space="preserve">The styles contained in this document have been modified from the default styles to reflect ACM formatting conventions. For example, content paragraphs </w:t>
-      </w:r>
-      <w:r>
-        <w:t xml:space="preserve">like this one </w:t>
-      </w:r>
-      <w:r>
-        <w:t xml:space="preserve">are formatted using the </w:t>
-      </w:r>
+      <w:pPr>
+        <w:pStyle w:val="Heading2"/>
+      </w:pPr>
+      <w:r>
+        <w:t>Most Feedback is Not Specific, Actionable, &amp; Justified</w:t>
+      </w:r>
+    </w:p>
+    <w:p>
+      <w:r>
+        <w:t xml:space="preserve">Of the 4,076 feedback comments, &lt;&lt;x%&gt;&gt; were rated as being all specific, actionable, and justified. &lt;&lt;x%&gt;&gt; were </w:t>
+      </w:r>
+      <w:r>
+        <w:lastRenderedPageBreak/>
+        <w:t xml:space="preserve">rated as containing a specific statement, &lt;&lt;x%&gt;&gt; with an actionable statement, and &lt;&lt;x%&gt;&gt; with a justified statement. &lt;&lt;x%&gt;&gt; were rated as not fitting any of the three characteristics (Figure 1). </w:t>
+      </w:r>
+      <w:commentRangeStart w:id="2"/>
+      <w:r>
+        <w:t xml:space="preserve">A further breakdown of feedback </w:t>
+      </w:r>
+      <w:commentRangeEnd w:id="2"/>
       <w:r>
         <w:rPr>
-          <w:rStyle w:val="StyleDescriptionChar"/>
+          <w:rStyle w:val="CommentReference"/>
         </w:rPr>
-        <w:t>Normal</w:t>
-      </w:r>
-      <w:r>
-        <w:t xml:space="preserve"> style.</w:t>
-      </w:r>
-    </w:p>
-    <w:p>
-      <w:pPr>
-        <w:pStyle w:val="Heading2"/>
-      </w:pPr>
-      <w:r>
-        <w:t>Most Feedback is Not Specific, Actionable, &amp; Justified</w:t>
+        <w:commentReference w:id="2"/>
+      </w:r>
+      <w:r>
+        <w:t>categories shows that most specific comments were specific and actionable, supporting the claim that justification of feedback is one of the most difficult characteristics of feedback to understand and apply.</w:t>
       </w:r>
     </w:p>
     <w:p>
@@ -716,140 +785,33 @@
       </w:r>
     </w:p>
     <w:p>
-      <w:pPr>
-        <w:pStyle w:val="Heading2"/>
-      </w:pPr>
-      <w:r>
-        <w:lastRenderedPageBreak/>
-        <w:t>Key Words and Phrases May Be Indicative of Quality</w:t>
-      </w:r>
-    </w:p>
-    <w:p>
-      <w:pPr>
-        <w:pStyle w:val="Heading1"/>
-      </w:pPr>
-      <w:r>
-        <w:t>Discussion</w:t>
-      </w:r>
-      <w:bookmarkStart w:id="0" w:name="_GoBack"/>
-      <w:bookmarkEnd w:id="0"/>
-    </w:p>
-    <w:p>
-      <w:r>
-        <w:t xml:space="preserve">The heading of a section should be in </w:t>
-      </w:r>
-      <w:r>
-        <w:t>Arial</w:t>
-      </w:r>
-      <w:r>
-        <w:t xml:space="preserve"> 9-point bold, all in capitals (</w:t>
-      </w:r>
-      <w:r>
-        <w:rPr>
-          <w:rFonts w:ascii="Courier New" w:hAnsi="Courier New"/>
-          <w:sz w:val="18"/>
-        </w:rPr>
-        <w:t>Heading 1</w:t>
+      <w:r>
+        <w:t>On average, feedback comments were 20.67 (SD=24.41) words long with high variability in comment length (min=1 word, max=222 words).</w:t>
       </w:r>
       <w:r>
         <w:t xml:space="preserve"> </w:t>
       </w:r>
       <w:r>
-        <w:t>s</w:t>
-      </w:r>
-      <w:r>
-        <w:t>tyle)</w:t>
-      </w:r>
-      <w:r>
-        <w:t xml:space="preserve">. </w:t>
-      </w:r>
-      <w:r>
-        <w:t xml:space="preserve">Sections should not be numbered. </w:t>
-      </w:r>
-    </w:p>
-    <w:p>
-      <w:pPr>
-        <w:pStyle w:val="Heading2"/>
-      </w:pPr>
-      <w:r>
-        <w:t>Subsections</w:t>
-      </w:r>
-    </w:p>
-    <w:p>
-      <w:r>
-        <w:t xml:space="preserve">Headings of subsections should be in </w:t>
-      </w:r>
-      <w:r>
-        <w:t xml:space="preserve">Arial </w:t>
-      </w:r>
-      <w:r>
-        <w:t>9-point bold with initial letters capitalized (</w:t>
-      </w:r>
-      <w:r>
-        <w:rPr>
-          <w:rFonts w:ascii="Courier New" w:hAnsi="Courier New"/>
-          <w:sz w:val="18"/>
-        </w:rPr>
-        <w:t>Heading 2</w:t>
-      </w:r>
-      <w:r>
-        <w:t xml:space="preserve"> style</w:t>
-      </w:r>
-      <w:r>
-        <w:t xml:space="preserve">). For sub-sections and sub-subsections, a word like </w:t>
+        <w:t>To measure whether quality of feedback and length were correlated, we calculated the sum of categories that each feedback comment met (</w:t>
       </w:r>
       <w:r>
         <w:rPr>
           <w:i/>
         </w:rPr>
-        <w:t>the</w:t>
-      </w:r>
-      <w:r>
-        <w:t xml:space="preserve"> or </w:t>
-      </w:r>
-      <w:r>
-        <w:rPr>
-          <w:i/>
-        </w:rPr>
-        <w:t>of</w:t>
-      </w:r>
-      <w:r>
-        <w:t xml:space="preserve"> is not capitalized unless it is</w:t>
-      </w:r>
-      <w:r>
-        <w:t xml:space="preserve"> the first word of the heading.</w:t>
-      </w:r>
-    </w:p>
-    <w:p>
-      <w:pPr>
-        <w:pStyle w:val="Heading3"/>
-      </w:pPr>
-      <w:r>
-        <w:t>Sub-subsections</w:t>
-      </w:r>
-    </w:p>
-    <w:p>
-      <w:r>
-        <w:t xml:space="preserve">Headings for sub-subsections should be in </w:t>
-      </w:r>
-      <w:r>
-        <w:t xml:space="preserve">Arial </w:t>
-      </w:r>
-      <w:r>
-        <w:t>9-point italic with initial letters capitalized (</w:t>
-      </w:r>
-      <w:r>
-        <w:rPr>
-          <w:rFonts w:ascii="Courier New" w:hAnsi="Courier New"/>
-          <w:sz w:val="18"/>
-        </w:rPr>
-        <w:t>Heading 3</w:t>
-      </w:r>
-      <w:r>
-        <w:t xml:space="preserve"> style</w:t>
-      </w:r>
-      <w:r>
-        <w:t xml:space="preserve">). </w:t>
+        <w:t xml:space="preserve">i.e. </w:t>
+      </w:r>
+      <w:r>
+        <w:t>comments that were rated as Specific only would have a category sum of 1, and comments that were rated as being Specific, Actionable, and Justified would have a category sum total of 3). Longer comments were more likely to be rated as being Specific, Actionable, and Justified, and in general, the length of comments was related to its rating.</w:t>
+      </w:r>
+      <w:bookmarkStart w:id="3" w:name="_GoBack"/>
+      <w:bookmarkEnd w:id="3"/>
+    </w:p>
+    <w:p>
+      <w:pPr>
+        <w:pStyle w:val="Heading2"/>
+      </w:pPr>
+      <w:r>
+        <w:t>Key Words and Phrases May Be Indicative of Quality</w:t>
       </w:r>
     </w:p>
     <w:p>
@@ -857,311 +819,7 @@
         <w:pStyle w:val="Heading1"/>
       </w:pPr>
       <w:r>
-        <w:t>FIGURES/CAPTIONS</w:t>
-      </w:r>
-    </w:p>
-    <w:p>
-      <w:r>
-        <w:t>Place figures and tables at the top or bottom of the appropriate column or columns, on the same page as the relevant text (see Figure 1). A figure or table may extend across both columns to a maximum width of two columns, or 17.78 cm (7 in.).</w:t>
-      </w:r>
-    </w:p>
-    <w:p>
-      <w:r>
-        <w:t>Captions should be Times New Roman 9-point bold (</w:t>
-      </w:r>
-      <w:r>
-        <w:rPr>
-          <w:rFonts w:ascii="Courier New" w:hAnsi="Courier New"/>
-          <w:sz w:val="18"/>
-        </w:rPr>
-        <w:t>Caption</w:t>
-      </w:r>
-      <w:r>
-        <w:t xml:space="preserve"> </w:t>
-      </w:r>
-      <w:r>
-        <w:t>s</w:t>
-      </w:r>
-      <w:r>
-        <w:t xml:space="preserve">tyle). They should be numbered (e.g., “Table 1” </w:t>
-      </w:r>
-      <w:r>
-        <w:t>or “Figure 2”), centered</w:t>
-      </w:r>
-      <w:r>
-        <w:t>,</w:t>
-      </w:r>
-      <w:r>
-        <w:t xml:space="preserve"> and placed beneath the figure or table. </w:t>
-      </w:r>
-      <w:r>
-        <w:t>T</w:t>
-      </w:r>
-      <w:r>
-        <w:t>he words “Figure” and “Table” should be spelled out (e.g., “Figure” rather than “Fig.”) wherever they occur.</w:t>
-      </w:r>
-    </w:p>
-    <w:p>
-      <w:r>
-        <w:t xml:space="preserve">All figures should also include alt text for improved accessibility. In Word, right click the figure, and select Format Picture | Layout | Alt Text). </w:t>
-      </w:r>
-      <w:r>
-        <w:rPr>
-          <w:color w:val="000000"/>
-        </w:rPr>
-        <w:t>Papers and notes may use color figures, which are included in the page limit; the figures must be usable when printed in black</w:t>
-      </w:r>
-      <w:r>
-        <w:rPr>
-          <w:color w:val="000000"/>
-        </w:rPr>
-        <w:t>-</w:t>
-      </w:r>
-      <w:r>
-        <w:rPr>
-          <w:color w:val="000000"/>
-        </w:rPr>
-        <w:t>and</w:t>
-      </w:r>
-      <w:r>
-        <w:rPr>
-          <w:color w:val="000000"/>
-        </w:rPr>
-        <w:t>-</w:t>
-      </w:r>
-      <w:r>
-        <w:rPr>
-          <w:color w:val="000000"/>
-        </w:rPr>
-        <w:t>white in the proceedings.</w:t>
-      </w:r>
-    </w:p>
-    <w:p>
-      <w:pPr>
-        <w:rPr>
-          <w:color w:val="000000"/>
-        </w:rPr>
-      </w:pPr>
-      <w:r>
-        <w:rPr>
-          <w:color w:val="000000"/>
-        </w:rPr>
-        <w:t>The paper may be accompanied by a short video figure up to five minutes in length. However, the paper should stand on its own without the video figure, as the video may not be available to everyone who reads the paper.</w:t>
-      </w:r>
-    </w:p>
-    <w:p>
-      <w:pPr>
-        <w:pStyle w:val="Heading2"/>
-      </w:pPr>
-      <w:r>
-        <w:t>Inserting Images</w:t>
-      </w:r>
-    </w:p>
-    <w:p>
-      <w:r>
-        <w:t>Occasionally MS Word generates larger-than-necessary PDF files when images inserted into the document are manipulated in MS Word. To minimize this problem, use an image editing tool to resize the image at the appropriate printing resolution (usually 300 dpi), and then insert the image into Word using Insert | Picture | From File.</w:t>
-      </w:r>
-    </w:p>
-    <w:p>
-      <w:pPr>
-        <w:sectPr>
-          <w:headerReference w:type="even" r:id="rId9"/>
-          <w:type w:val="continuous"/>
-          <w:pgSz w:w="12240" w:h="15840" w:code="1"/>
-          <w:pgMar w:top="1224" w:right="1080" w:bottom="1440" w:left="1080" w:header="720" w:footer="720" w:gutter="0"/>
-          <w:cols w:num="2" w:space="432"/>
-        </w:sectPr>
-      </w:pPr>
-    </w:p>
-    <w:p>
-      <w:pPr>
-        <w:keepNext/>
-        <w:jc w:val="center"/>
-      </w:pPr>
-      <w:r>
-        <w:rPr>
-          <w:noProof/>
-        </w:rPr>
-        <w:drawing>
-          <wp:inline distT="0" distB="0" distL="0" distR="0" wp14:anchorId="603D984D" wp14:editId="0748690D">
-            <wp:extent cx="3733800" cy="1768064"/>
-            <wp:effectExtent l="0" t="0" r="0" b="10160"/>
-            <wp:docPr id="2" name="Picture 2"/>
-            <wp:cNvGraphicFramePr>
-              <a:graphicFrameLocks xmlns:a="http://schemas.openxmlformats.org/drawingml/2006/main" noChangeAspect="1"/>
-            </wp:cNvGraphicFramePr>
-            <a:graphic xmlns:a="http://schemas.openxmlformats.org/drawingml/2006/main">
-              <a:graphicData uri="http://schemas.openxmlformats.org/drawingml/2006/picture">
-                <pic:pic xmlns:pic="http://schemas.openxmlformats.org/drawingml/2006/picture">
-                  <pic:nvPicPr>
-                    <pic:cNvPr id="0" name="Picture 2" descr="This is a sample figure that spans two columns."/>
-                    <pic:cNvPicPr>
-                      <a:picLocks noChangeAspect="1" noChangeArrowheads="1"/>
-                    </pic:cNvPicPr>
-                  </pic:nvPicPr>
-                  <pic:blipFill>
-                    <a:blip r:embed="rId10">
-                      <a:extLst>
-                        <a:ext uri="{28A0092B-C50C-407E-A947-70E740481C1C}">
-                          <a14:useLocalDpi xmlns:a14="http://schemas.microsoft.com/office/drawing/2010/main" val="0"/>
-                        </a:ext>
-                      </a:extLst>
-                    </a:blip>
-                    <a:stretch>
-                      <a:fillRect/>
-                    </a:stretch>
-                  </pic:blipFill>
-                  <pic:spPr bwMode="auto">
-                    <a:xfrm>
-                      <a:off x="0" y="0"/>
-                      <a:ext cx="3733972" cy="1768146"/>
-                    </a:xfrm>
-                    <a:prstGeom prst="rect">
-                      <a:avLst/>
-                    </a:prstGeom>
-                    <a:noFill/>
-                    <a:ln>
-                      <a:noFill/>
-                    </a:ln>
-                  </pic:spPr>
-                </pic:pic>
-              </a:graphicData>
-            </a:graphic>
-          </wp:inline>
-        </w:drawing>
-      </w:r>
-    </w:p>
-    <w:p>
-      <w:pPr>
-        <w:pStyle w:val="Caption"/>
-      </w:pPr>
-      <w:r>
-        <w:t xml:space="preserve">Figure </w:t>
-      </w:r>
-      <w:fldSimple w:instr=" SEQ Figure \* ARABIC ">
-        <w:r>
-          <w:rPr>
-            <w:noProof/>
-          </w:rPr>
-          <w:t>2</w:t>
-        </w:r>
-      </w:fldSimple>
-      <w:r>
-        <w:t>. Sample of a wide figure. Be sure to place at the top or bottom of the page. Ensure that important information is legible in both black-and-white and color printing.</w:t>
-      </w:r>
-      <w:r>
-        <w:t xml:space="preserve"> Image: CC-BY-ND ayman on Flickr.</w:t>
-      </w:r>
-    </w:p>
-    <w:p>
-      <w:pPr>
-        <w:pStyle w:val="Caption"/>
-        <w:jc w:val="both"/>
-        <w:sectPr>
-          <w:type w:val="continuous"/>
-          <w:pgSz w:w="12240" w:h="15840" w:code="1"/>
-          <w:pgMar w:top="1224" w:right="1080" w:bottom="1440" w:left="1080" w:header="720" w:footer="720" w:gutter="0"/>
-          <w:cols w:space="432"/>
-        </w:sectPr>
-      </w:pPr>
-    </w:p>
-    <w:p>
-      <w:pPr>
-        <w:pStyle w:val="Heading2"/>
-      </w:pPr>
-      <w:r>
-        <w:t>Table Style</w:t>
-      </w:r>
-    </w:p>
-    <w:p>
-      <w:pPr>
-        <w:pStyle w:val="Caption"/>
-      </w:pPr>
-      <w:r>
-        <w:t xml:space="preserve">The text of tables will format better if you use the </w:t>
-      </w:r>
-      <w:r>
-        <w:rPr>
-          <w:rFonts w:ascii="Courier New" w:hAnsi="Courier New"/>
-        </w:rPr>
-        <w:t>Table Text</w:t>
-      </w:r>
-      <w:r>
-        <w:t xml:space="preserve"> style</w:t>
-      </w:r>
-      <w:r>
-        <w:t xml:space="preserve"> (as in Table 1)</w:t>
-      </w:r>
-      <w:r>
-        <w:t xml:space="preserve">. </w:t>
-      </w:r>
-      <w:r>
-        <w:t>If you do not use this style, then you may want to adjust the vertical spac</w:t>
-      </w:r>
-      <w:r>
-        <w:t>ing of the text in the tables. To adjust the spacing of text in a table i</w:t>
-      </w:r>
-      <w:r>
-        <w:t xml:space="preserve">n Word, use </w:t>
-      </w:r>
-      <w:r>
-        <w:t>Home</w:t>
-      </w:r>
-      <w:r>
-        <w:t xml:space="preserve"> | Paragraph</w:t>
-      </w:r>
-      <w:r>
-        <w:t xml:space="preserve"> | Indents and Spacing</w:t>
-      </w:r>
-      <w:r>
-        <w:t xml:space="preserve">. </w:t>
-      </w:r>
-      <w:r>
-        <w:t>Generally, text in each field of a table will look better if it has equal amounts of spacing a</w:t>
-      </w:r>
-      <w:r>
-        <w:t xml:space="preserve">bove and below it, as in </w:t>
-      </w:r>
-      <w:r>
-        <w:fldChar w:fldCharType="begin"/>
-      </w:r>
-      <w:r>
-        <w:instrText xml:space="preserve"> REF _Ref279755490 \h </w:instrText>
-      </w:r>
-      <w:r>
-        <w:fldChar w:fldCharType="separate"/>
-      </w:r>
-      <w:r>
-        <w:t xml:space="preserve">Table </w:t>
-      </w:r>
-      <w:r>
-        <w:rPr>
-          <w:noProof/>
-        </w:rPr>
-        <w:t>1</w:t>
-      </w:r>
-      <w:r>
-        <w:t>. Table captions should be placed below the table. We recommend table lines be 1 point, 25% black. Minimize use of unnecessary table lines.</w:t>
-      </w:r>
-    </w:p>
-    <w:p>
-      <w:r>
-        <w:fldChar w:fldCharType="end"/>
-      </w:r>
-      <w:r>
-        <w:t>For improved accessibility, header rows of tables s</w:t>
-      </w:r>
-      <w:r>
-        <w:t>hould be marked. In Word, right-</w:t>
-      </w:r>
-      <w:r>
-        <w:t xml:space="preserve">click a header row, and select Table Properties | Row | </w:t>
-      </w:r>
-      <w:r>
-        <w:t>Repeat as header</w:t>
-      </w:r>
-      <w:r>
-        <w:t>…</w:t>
+        <w:t>Discussion</w:t>
       </w:r>
     </w:p>
     <w:p>
@@ -1169,380 +827,7 @@
         <w:pStyle w:val="Heading1"/>
       </w:pPr>
       <w:r>
-        <w:t>LANGUAGE, STYLE AND CONTENT</w:t>
-      </w:r>
-    </w:p>
-    <w:p>
-      <w:r>
-        <w:t xml:space="preserve">The written and spoken language of SIGCHI is English. Spelling and punctuation may use any dialect of English (e.g., British, Canadian, US, etc.) provided this is done </w:t>
-      </w:r>
-      <w:r>
-        <w:t>consistently. Hyphenation is optional. To ensure suitability for an international audience, please:</w:t>
-      </w:r>
-    </w:p>
-    <w:p>
-      <w:pPr>
-        <w:pStyle w:val="Bullet"/>
-      </w:pPr>
-      <w:r>
-        <w:t xml:space="preserve">Write in a straightforward style. </w:t>
-      </w:r>
-    </w:p>
-    <w:p>
-      <w:pPr>
-        <w:pStyle w:val="Bullet"/>
-      </w:pPr>
-      <w:r>
-        <w:t xml:space="preserve">Try to avoid long or complex sentence structures. </w:t>
-      </w:r>
-    </w:p>
-    <w:p>
-      <w:pPr>
-        <w:pStyle w:val="Bullet"/>
-      </w:pPr>
-      <w:r>
-        <w:t>Use common and basic vocabulary (e.g., use the word “unusual” rather than the word “arcane”).</w:t>
-      </w:r>
-    </w:p>
-    <w:p>
-      <w:pPr>
-        <w:pStyle w:val="Bullet"/>
-      </w:pPr>
-      <w:r>
-        <w:t>Briefly define or explain all technical terms that may be unfamiliar to readers.</w:t>
-      </w:r>
-    </w:p>
-    <w:p>
-      <w:pPr>
-        <w:pStyle w:val="Bullet"/>
-      </w:pPr>
-      <w:r>
-        <w:t>Explain all acronyms the first time they are used in your text</w:t>
-      </w:r>
-      <w:r>
-        <w:t>—</w:t>
-      </w:r>
-      <w:r>
-        <w:t>e.g., “Digital Signal Processing (DSP)”.</w:t>
-      </w:r>
-    </w:p>
-    <w:p>
-      <w:pPr>
-        <w:pStyle w:val="Bullet"/>
-      </w:pPr>
-      <w:r>
-        <w:t>Explain local references (e.g., not everyone knows all city names in a particular country).</w:t>
-      </w:r>
-    </w:p>
-    <w:p>
-      <w:pPr>
-        <w:pStyle w:val="Bullet"/>
-      </w:pPr>
-      <w:r>
-        <w:t xml:space="preserve">Explain “insider” comments. Ensure that your whole audience understands any reference whose meaning you </w:t>
-      </w:r>
-      <w:r>
-        <w:lastRenderedPageBreak/>
-        <w:t xml:space="preserve">do not describe (e.g., do not </w:t>
-      </w:r>
-      <w:r>
-        <w:t xml:space="preserve">assume that everyone has used an Android phone, </w:t>
-      </w:r>
-      <w:r>
-        <w:t>or a particular application).</w:t>
-      </w:r>
-    </w:p>
-    <w:p>
-      <w:pPr>
-        <w:pStyle w:val="Bullet"/>
-      </w:pPr>
-      <w:r>
-        <w:t>Explain colloquial language and puns. Understanding phrases like “red herring” may require a local knowledge of English</w:t>
-      </w:r>
-      <w:r>
-        <w:t xml:space="preserve">. </w:t>
-      </w:r>
-      <w:r>
-        <w:t>Humor and irony are difficult to translate.</w:t>
-      </w:r>
-    </w:p>
-    <w:p>
-      <w:pPr>
-        <w:pStyle w:val="Bullet"/>
-      </w:pPr>
-      <w:r>
-        <w:t>Use unambiguous forms for culturally localized concepts, such as times, dates, currencies</w:t>
-      </w:r>
-      <w:r>
-        <w:t>,</w:t>
-      </w:r>
-      <w:r>
-        <w:t xml:space="preserve"> and numbers (e.g., “1-5- 97” or “5/1/97” may mean 5 January or 1 May, an</w:t>
-      </w:r>
-      <w:r>
-        <w:t>d “seven o’clock” may mean 7:00</w:t>
-      </w:r>
-      <w:r>
-        <w:t xml:space="preserve"> </w:t>
-      </w:r>
-      <w:r>
-        <w:t>am or 19:00)</w:t>
-      </w:r>
-      <w:r>
-        <w:t xml:space="preserve">. </w:t>
-      </w:r>
-      <w:r>
-        <w:t>For currencies, indicate equivalences</w:t>
-      </w:r>
-      <w:r>
-        <w:t xml:space="preserve">: </w:t>
-      </w:r>
-      <w:r>
-        <w:t xml:space="preserve">“Participants were paid </w:t>
-      </w:r>
-      <w:r>
-        <w:t>₩</w:t>
-      </w:r>
-      <w:r>
-        <w:t>22</w:t>
-      </w:r>
-      <w:r>
-        <w:t xml:space="preserve">, or roughly </w:t>
-      </w:r>
-      <w:r>
-        <w:t>US</w:t>
-      </w:r>
-      <w:r>
-        <w:t>$</w:t>
-      </w:r>
-      <w:r>
-        <w:t>29</w:t>
-      </w:r>
-      <w:r>
-        <w:t>.”</w:t>
-      </w:r>
-    </w:p>
-    <w:p>
-      <w:pPr>
-        <w:pStyle w:val="Bullet"/>
-      </w:pPr>
-      <w:r>
-        <w:t>Be careful with the use of gender-specific pronouns (</w:t>
-      </w:r>
-      <w:r>
-        <w:rPr>
-          <w:i/>
-        </w:rPr>
-        <w:t>he</w:t>
-      </w:r>
-      <w:r>
-        <w:t xml:space="preserve">, </w:t>
-      </w:r>
-      <w:r>
-        <w:rPr>
-          <w:i/>
-        </w:rPr>
-        <w:t>she</w:t>
-      </w:r>
-      <w:r>
-        <w:t>) and other gendered words (</w:t>
-      </w:r>
-      <w:r>
-        <w:rPr>
-          <w:i/>
-        </w:rPr>
-        <w:t>chairman</w:t>
-      </w:r>
-      <w:r>
-        <w:t xml:space="preserve">, </w:t>
-      </w:r>
-      <w:r>
-        <w:rPr>
-          <w:i/>
-        </w:rPr>
-        <w:t>manpower</w:t>
-      </w:r>
-      <w:r>
-        <w:t xml:space="preserve">, </w:t>
-      </w:r>
-      <w:r>
-        <w:rPr>
-          <w:i/>
-        </w:rPr>
-        <w:t>man-months</w:t>
-      </w:r>
-      <w:r>
-        <w:t xml:space="preserve">). Use inclusive language that is gender-neutral (e.g., </w:t>
-      </w:r>
-      <w:r>
-        <w:rPr>
-          <w:i/>
-        </w:rPr>
-        <w:t>she</w:t>
-      </w:r>
-      <w:r>
-        <w:t xml:space="preserve"> </w:t>
-      </w:r>
-      <w:r>
-        <w:rPr>
-          <w:i/>
-        </w:rPr>
-        <w:t>or</w:t>
-      </w:r>
-      <w:r>
-        <w:t xml:space="preserve"> </w:t>
-      </w:r>
-      <w:r>
-        <w:rPr>
-          <w:i/>
-        </w:rPr>
-        <w:t>he</w:t>
-      </w:r>
-      <w:r>
-        <w:t xml:space="preserve">, </w:t>
-      </w:r>
-      <w:r>
-        <w:rPr>
-          <w:i/>
-        </w:rPr>
-        <w:t>they</w:t>
-      </w:r>
-      <w:r>
-        <w:t>,</w:t>
-      </w:r>
-      <w:r>
-        <w:rPr>
-          <w:i/>
-        </w:rPr>
-        <w:t xml:space="preserve"> s/he</w:t>
-      </w:r>
-      <w:r>
-        <w:t xml:space="preserve">, </w:t>
-      </w:r>
-      <w:r>
-        <w:rPr>
-          <w:i/>
-        </w:rPr>
-        <w:t>chair</w:t>
-      </w:r>
-      <w:r>
-        <w:t xml:space="preserve">, </w:t>
-      </w:r>
-      <w:r>
-        <w:rPr>
-          <w:i/>
-        </w:rPr>
-        <w:t>staff</w:t>
-      </w:r>
-      <w:r>
-        <w:t xml:space="preserve">, </w:t>
-      </w:r>
-      <w:r>
-        <w:rPr>
-          <w:i/>
-        </w:rPr>
-        <w:t>staff-hours</w:t>
-      </w:r>
-      <w:r>
-        <w:t xml:space="preserve">, </w:t>
-      </w:r>
-      <w:r>
-        <w:rPr>
-          <w:i/>
-        </w:rPr>
-        <w:t>person-years</w:t>
-      </w:r>
-      <w:r>
-        <w:t>). See</w:t>
-      </w:r>
-      <w:r>
-        <w:t xml:space="preserve"> the </w:t>
-      </w:r>
-      <w:r>
-        <w:rPr>
-          <w:i/>
-        </w:rPr>
-        <w:t>Guidelines for Bias-Free Writing</w:t>
-      </w:r>
-      <w:r>
-        <w:t xml:space="preserve"> </w:t>
-      </w:r>
-      <w:r>
-        <w:t>for further advice and examples regarding gender and other personal attributes</w:t>
-      </w:r>
-      <w:r>
-        <w:t xml:space="preserve"> [</w:t>
-      </w:r>
-      <w:r>
-        <w:fldChar w:fldCharType="begin"/>
-      </w:r>
-      <w:r>
-        <w:instrText xml:space="preserve"> REF _Ref279752240 \r \h </w:instrText>
-      </w:r>
-      <w:r>
-        <w:fldChar w:fldCharType="separate"/>
-      </w:r>
-      <w:r>
-        <w:t>9</w:t>
-      </w:r>
-      <w:r>
-        <w:fldChar w:fldCharType="end"/>
-      </w:r>
-      <w:r>
-        <w:t>]</w:t>
-      </w:r>
-      <w:r>
-        <w:t>.</w:t>
-      </w:r>
-      <w:r>
-        <w:t xml:space="preserve"> Be particularly aware of considerations around writing about people with disabilities. </w:t>
-      </w:r>
-    </w:p>
-    <w:p>
-      <w:pPr>
-        <w:pStyle w:val="Bullet"/>
-      </w:pPr>
-      <w:r>
-        <w:t xml:space="preserve">If possible, use the full (extended) alphabetic character set for names of persons, institutions, and places (e.g., Grønbæk, Lafreniére, Sánchez, </w:t>
-      </w:r>
-      <w:r>
-        <w:t>Nguyễn</w:t>
-      </w:r>
-      <w:r>
-        <w:t xml:space="preserve">, </w:t>
-      </w:r>
-      <w:r>
-        <w:t>Universität, Weißenbach, Züllighoven, Århus, etc.)</w:t>
-      </w:r>
-      <w:r>
-        <w:t xml:space="preserve">. </w:t>
-      </w:r>
-      <w:r>
-        <w:t>These</w:t>
-      </w:r>
-      <w:r>
-        <w:t xml:space="preserve"> </w:t>
-      </w:r>
-      <w:r>
-        <w:t>characters</w:t>
-      </w:r>
-      <w:r>
-        <w:t xml:space="preserve"> </w:t>
-      </w:r>
-      <w:r>
-        <w:t>are</w:t>
-      </w:r>
-      <w:r>
-        <w:t xml:space="preserve"> </w:t>
-      </w:r>
-      <w:r>
-        <w:t>already</w:t>
-      </w:r>
-      <w:r>
-        <w:t xml:space="preserve"> in</w:t>
-      </w:r>
-      <w:r>
-        <w:t>cluded in most versions and variants of Times, Helvetica, and Arial fonts.</w:t>
+        <w:t>Conclusion</w:t>
       </w:r>
     </w:p>
     <w:p>
@@ -1550,956 +835,7 @@
         <w:pStyle w:val="Heading1"/>
       </w:pPr>
       <w:r>
-        <w:t>Accessibility</w:t>
-      </w:r>
-    </w:p>
-    <w:p>
-      <w:r>
-        <w:t>The Executive Council of SIGCHI</w:t>
-      </w:r>
-      <w:r>
-        <w:t xml:space="preserve"> </w:t>
-      </w:r>
-      <w:r>
-        <w:t>ha</w:t>
-      </w:r>
-      <w:r>
-        <w:t>s</w:t>
-      </w:r>
-      <w:r>
-        <w:t xml:space="preserve"> committed to making SIGCHI conferences more inclusive for researchers, practitioners, and educators with disabilities. As a part of this goal, the all authors </w:t>
-      </w:r>
-      <w:r>
-        <w:t xml:space="preserve">are asked </w:t>
-      </w:r>
-      <w:r>
-        <w:t xml:space="preserve">to work on improving the accessibility of their submissions. </w:t>
-      </w:r>
-      <w:r>
-        <w:t xml:space="preserve">Specifically, we encourage authors to carry out the following </w:t>
-      </w:r>
-      <w:r>
-        <w:t xml:space="preserve">five </w:t>
-      </w:r>
-      <w:r>
-        <w:t>steps:</w:t>
-      </w:r>
-    </w:p>
-    <w:p>
-      <w:pPr>
-        <w:pStyle w:val="Bullet"/>
-        <w:numPr>
-          <w:ilvl w:val="0"/>
-          <w:numId w:val="34"/>
-        </w:numPr>
-        <w:ind w:left="187" w:hanging="187"/>
-      </w:pPr>
-      <w:r>
-        <w:t>Add alternative text to all figures</w:t>
-      </w:r>
-    </w:p>
-    <w:p>
-      <w:pPr>
-        <w:pStyle w:val="Bullet"/>
-        <w:numPr>
-          <w:ilvl w:val="0"/>
-          <w:numId w:val="34"/>
-        </w:numPr>
-        <w:ind w:left="187" w:hanging="187"/>
-      </w:pPr>
-      <w:r>
-        <w:t>Mark table headings</w:t>
-      </w:r>
-    </w:p>
-    <w:p>
-      <w:pPr>
-        <w:pStyle w:val="Bullet"/>
-        <w:numPr>
-          <w:ilvl w:val="0"/>
-          <w:numId w:val="34"/>
-        </w:numPr>
-        <w:ind w:left="187" w:hanging="187"/>
-      </w:pPr>
-      <w:r>
-        <w:t>Generate a tagged PDF</w:t>
-      </w:r>
-    </w:p>
-    <w:p>
-      <w:pPr>
-        <w:pStyle w:val="Bullet"/>
-        <w:numPr>
-          <w:ilvl w:val="0"/>
-          <w:numId w:val="34"/>
-        </w:numPr>
-        <w:ind w:left="187" w:hanging="187"/>
-      </w:pPr>
-      <w:r>
-        <w:t xml:space="preserve">Verify the default </w:t>
-      </w:r>
-      <w:r>
-        <w:t>language</w:t>
-      </w:r>
-    </w:p>
-    <w:p>
-      <w:pPr>
-        <w:pStyle w:val="Bullet"/>
-        <w:numPr>
-          <w:ilvl w:val="0"/>
-          <w:numId w:val="34"/>
-        </w:numPr>
-      </w:pPr>
-      <w:r>
-        <w:t>Set the tab order to “Use Document Structure”</w:t>
-      </w:r>
-    </w:p>
-    <w:p>
-      <w:r>
-        <w:t>For more information and links to instructions and resources, please see:</w:t>
-      </w:r>
-      <w:r>
-        <w:t xml:space="preserve"> </w:t>
-      </w:r>
-      <w:hyperlink r:id="rId11" w:history="1">
-        <w:r>
-          <w:rPr>
-            <w:rStyle w:val="Hyperlink"/>
-          </w:rPr>
-          <w:t>http://chi2016.acm.org/accessibility</w:t>
-        </w:r>
-      </w:hyperlink>
-      <w:r>
-        <w:t>.</w:t>
-      </w:r>
-    </w:p>
-    <w:p>
-      <w:pPr>
-        <w:pStyle w:val="Heading1"/>
-      </w:pPr>
-      <w:r>
-        <w:t>Page Numbering, Headers</w:t>
-      </w:r>
-      <w:r>
-        <w:t>,</w:t>
-      </w:r>
-      <w:r>
-        <w:t xml:space="preserve"> and Footers</w:t>
-      </w:r>
-    </w:p>
-    <w:p>
-      <w:r>
-        <w:t xml:space="preserve">Your final submission </w:t>
-      </w:r>
-      <w:r>
-        <w:t>should not</w:t>
-      </w:r>
-      <w:r>
-        <w:t xml:space="preserve"> </w:t>
-      </w:r>
-      <w:r>
-        <w:t xml:space="preserve">contain footer or header information at the top or bottom of each page. </w:t>
-      </w:r>
-      <w:r>
-        <w:t xml:space="preserve">Specifically, your final submission should not include page numbers. </w:t>
-      </w:r>
-      <w:r>
-        <w:t>Initial submissions</w:t>
-      </w:r>
-      <w:r>
-        <w:t xml:space="preserve"> </w:t>
-      </w:r>
-      <w:r>
-        <w:t>may include page numbers</w:t>
-      </w:r>
-      <w:r>
-        <w:t xml:space="preserve">, but these </w:t>
-      </w:r>
-      <w:r>
-        <w:rPr>
-          <w:i/>
-        </w:rPr>
-        <w:t>must</w:t>
-      </w:r>
-      <w:r>
-        <w:t xml:space="preserve"> be removed for camera-ready</w:t>
-      </w:r>
-      <w:r>
-        <w:t xml:space="preserve">. </w:t>
-      </w:r>
-      <w:r>
-        <w:t>P</w:t>
-      </w:r>
-      <w:r>
-        <w:t xml:space="preserve">age numbers </w:t>
-      </w:r>
-      <w:r>
-        <w:t xml:space="preserve">will be </w:t>
-      </w:r>
-      <w:r>
-        <w:t xml:space="preserve">added to the </w:t>
-      </w:r>
-      <w:r>
-        <w:t>PDF</w:t>
-      </w:r>
-      <w:r>
-        <w:t xml:space="preserve"> </w:t>
-      </w:r>
-      <w:r>
-        <w:t>when the proceedings are assembled</w:t>
-      </w:r>
-      <w:r>
-        <w:t>.</w:t>
-      </w:r>
-    </w:p>
-    <w:p>
-      <w:pPr>
-        <w:pStyle w:val="Heading1"/>
-      </w:pPr>
-      <w:r>
-        <w:t>Producing and testing PDF files</w:t>
-      </w:r>
-    </w:p>
-    <w:p>
-      <w:pPr>
-        <w:rPr>
-          <w:color w:val="000000"/>
-        </w:rPr>
-      </w:pPr>
-      <w:r>
-        <w:rPr>
-          <w:color w:val="000000"/>
-        </w:rPr>
-        <w:t>We recommend that you produce a PDF version of your submission well before the final deadline</w:t>
-      </w:r>
-      <w:r>
-        <w:rPr>
-          <w:color w:val="000000"/>
-        </w:rPr>
-        <w:t xml:space="preserve">. </w:t>
-      </w:r>
-      <w:r>
-        <w:rPr>
-          <w:color w:val="000000"/>
-        </w:rPr>
-        <w:t>Your PDF file must be ACM DL Compliant. The requirements for an ACM Compliant PDF are available at</w:t>
-      </w:r>
-      <w:r>
-        <w:rPr>
-          <w:color w:val="000000"/>
-        </w:rPr>
-        <w:t>:</w:t>
-      </w:r>
-    </w:p>
-    <w:p>
-      <w:pPr>
-        <w:rPr>
-          <w:rStyle w:val="Hyperlink"/>
-          <w:color w:val="000000"/>
-        </w:rPr>
-      </w:pPr>
-      <w:hyperlink r:id="rId12" w:history="1">
-        <w:r>
-          <w:rPr>
-            <w:rStyle w:val="Hyperlink"/>
-          </w:rPr>
-          <w:t>http://sheridanprinting.com/typedept/ACM-distilling-settings.htm</w:t>
-        </w:r>
-      </w:hyperlink>
-    </w:p>
-    <w:p>
-      <w:pPr>
-        <w:rPr>
-          <w:color w:val="000000"/>
-        </w:rPr>
-      </w:pPr>
-      <w:r>
-        <w:rPr>
-          <w:color w:val="000000"/>
-        </w:rPr>
-        <w:t xml:space="preserve">When creating your PDF from Word, ensure that you generate a tagged PDF from improved accessibility. This can be done by using the </w:t>
-      </w:r>
-      <w:r>
-        <w:rPr>
-          <w:color w:val="000000"/>
-        </w:rPr>
-        <w:t>Ado</w:t>
-      </w:r>
-      <w:r>
-        <w:rPr>
-          <w:color w:val="000000"/>
-        </w:rPr>
-        <w:t xml:space="preserve">be </w:t>
-      </w:r>
-      <w:r>
-        <w:rPr>
-          <w:color w:val="000000"/>
-        </w:rPr>
-        <w:t>PDF a</w:t>
-      </w:r>
-      <w:r>
-        <w:rPr>
-          <w:color w:val="000000"/>
-        </w:rPr>
-        <w:t xml:space="preserve">dd-in, also called PDFMaker. </w:t>
-      </w:r>
-      <w:r>
-        <w:rPr>
-          <w:color w:val="000000"/>
-        </w:rPr>
-        <w:t>S</w:t>
-      </w:r>
-      <w:r>
-        <w:rPr>
-          <w:color w:val="000000"/>
-        </w:rPr>
-        <w:t xml:space="preserve">elect </w:t>
-      </w:r>
-      <w:r>
-        <w:rPr>
-          <w:color w:val="000000"/>
-        </w:rPr>
-        <w:t xml:space="preserve">Acrobat | </w:t>
-      </w:r>
-      <w:r>
-        <w:rPr>
-          <w:color w:val="000000"/>
-        </w:rPr>
-        <w:t xml:space="preserve">Preferences from the </w:t>
-      </w:r>
-      <w:r>
-        <w:rPr>
-          <w:color w:val="000000"/>
-        </w:rPr>
-        <w:t xml:space="preserve">ribbon </w:t>
-      </w:r>
-      <w:r>
-        <w:rPr>
-          <w:color w:val="000000"/>
-        </w:rPr>
-        <w:t xml:space="preserve">and ensure that </w:t>
-      </w:r>
-      <w:r>
-        <w:rPr>
-          <w:color w:val="000000"/>
-        </w:rPr>
-        <w:t>“</w:t>
-      </w:r>
-      <w:r>
-        <w:rPr>
-          <w:color w:val="000000"/>
-        </w:rPr>
-        <w:t>Enable Accessibility and Reflow with tagged Adobe PDF</w:t>
-      </w:r>
-      <w:r>
-        <w:rPr>
-          <w:color w:val="000000"/>
-        </w:rPr>
-        <w:t>”</w:t>
-      </w:r>
-      <w:r>
-        <w:rPr>
-          <w:color w:val="000000"/>
-        </w:rPr>
-        <w:t xml:space="preserve"> is selected.</w:t>
-      </w:r>
-      <w:r>
-        <w:rPr>
-          <w:color w:val="000000"/>
-        </w:rPr>
-        <w:t xml:space="preserve"> You can then generate a tagged PDF by selecting “C</w:t>
-      </w:r>
-      <w:r>
-        <w:rPr>
-          <w:color w:val="000000"/>
-        </w:rPr>
-        <w:t>reate PDF</w:t>
-      </w:r>
-      <w:r>
-        <w:rPr>
-          <w:color w:val="000000"/>
-        </w:rPr>
-        <w:t>”</w:t>
-      </w:r>
-      <w:r>
-        <w:rPr>
-          <w:color w:val="000000"/>
-        </w:rPr>
-        <w:t xml:space="preserve"> from the Acrobat ribbon.</w:t>
-      </w:r>
-      <w:r>
-        <w:rPr>
-          <w:color w:val="000000"/>
-        </w:rPr>
-        <w:t xml:space="preserve"> </w:t>
-      </w:r>
-      <w:r>
-        <w:rPr>
-          <w:color w:val="000000"/>
-        </w:rPr>
-        <w:t xml:space="preserve">Test your PDF file by viewing or printing it with the same software </w:t>
-      </w:r>
-      <w:r>
-        <w:rPr>
-          <w:color w:val="000000"/>
-        </w:rPr>
-        <w:t xml:space="preserve">the publisher </w:t>
-      </w:r>
-      <w:r>
-        <w:rPr>
-          <w:color w:val="000000"/>
-        </w:rPr>
-        <w:t xml:space="preserve">will use, Adobe Acrobat Reader Version </w:t>
-      </w:r>
-      <w:r>
-        <w:rPr>
-          <w:color w:val="000000"/>
-        </w:rPr>
-        <w:t>10</w:t>
-      </w:r>
-      <w:r>
-        <w:rPr>
-          <w:color w:val="000000"/>
-        </w:rPr>
-        <w:t xml:space="preserve">, which </w:t>
-      </w:r>
-      <w:r>
-        <w:rPr>
-          <w:color w:val="000000"/>
-        </w:rPr>
-        <w:t xml:space="preserve">is widely </w:t>
-      </w:r>
-      <w:r>
-        <w:rPr>
-          <w:color w:val="000000"/>
-        </w:rPr>
-        <w:t>available at no cost</w:t>
-      </w:r>
-      <w:r>
-        <w:rPr>
-          <w:color w:val="000000"/>
-        </w:rPr>
-        <w:t xml:space="preserve">. </w:t>
-      </w:r>
-      <w:r>
-        <w:rPr>
-          <w:color w:val="000000"/>
-        </w:rPr>
-        <w:t xml:space="preserve">Note that most reviewers will use a North American/European version of Acrobat </w:t>
-      </w:r>
-      <w:r>
-        <w:rPr>
-          <w:color w:val="000000"/>
-        </w:rPr>
-        <w:t>R</w:t>
-      </w:r>
-      <w:r>
-        <w:rPr>
-          <w:color w:val="000000"/>
-        </w:rPr>
-        <w:t>eader</w:t>
-      </w:r>
-      <w:r>
-        <w:rPr>
-          <w:color w:val="000000"/>
-        </w:rPr>
-        <w:t>, so please check your PDF accordingly</w:t>
-      </w:r>
-      <w:r>
-        <w:rPr>
-          <w:color w:val="000000"/>
-        </w:rPr>
-        <w:t xml:space="preserve">. </w:t>
-      </w:r>
-    </w:p>
-    <w:p>
-      <w:pPr>
-        <w:pStyle w:val="Heading1"/>
-      </w:pPr>
-      <w:r>
-        <w:t>Conclusion</w:t>
-      </w:r>
-    </w:p>
-    <w:p>
-      <w:r>
-        <w:t>It is important that you write for the SIGCHI audience</w:t>
-      </w:r>
-      <w:r>
-        <w:t xml:space="preserve">. </w:t>
-      </w:r>
-      <w:r>
-        <w:t xml:space="preserve">Please read previous years’ </w:t>
-      </w:r>
-      <w:r>
-        <w:t>p</w:t>
-      </w:r>
-      <w:r>
-        <w:t>roceedings</w:t>
-      </w:r>
-      <w:r>
-        <w:t xml:space="preserve"> to understand the writing style and conventions that successful authors have used</w:t>
-      </w:r>
-      <w:r>
-        <w:t>.</w:t>
-      </w:r>
-      <w:r>
-        <w:t xml:space="preserve"> S</w:t>
-      </w:r>
-      <w:r>
-        <w:t xml:space="preserve">tate clearly what you have done, not merely what you plan to do, and explain how your work is different from previously published work, i.e., </w:t>
-      </w:r>
-      <w:r>
-        <w:rPr>
-          <w:i/>
-        </w:rPr>
-        <w:t>the unique contribution that</w:t>
-      </w:r>
-      <w:r>
-        <w:rPr>
-          <w:i/>
-        </w:rPr>
-        <w:t xml:space="preserve"> your work makes to the field</w:t>
-      </w:r>
-      <w:r>
-        <w:t>.</w:t>
-      </w:r>
-      <w:r>
-        <w:t xml:space="preserve"> </w:t>
-      </w:r>
-      <w:r>
-        <w:t>Please consider what the reader will learn from your submission, and how they will find your work useful</w:t>
-      </w:r>
-      <w:r>
-        <w:t xml:space="preserve">. </w:t>
-      </w:r>
-      <w:r>
-        <w:t>If you write with these questions in mind, your work is more likely to be successful, b</w:t>
-      </w:r>
-      <w:r>
-        <w:t>oth in being accepted into the c</w:t>
-      </w:r>
-      <w:r>
-        <w:t>onference, and in influencing the work of our field.</w:t>
-      </w:r>
-    </w:p>
-    <w:p>
-      <w:pPr>
-        <w:pStyle w:val="Heading1"/>
-      </w:pPr>
-      <w:r>
         <w:t>ACKNOWLEDGMENTS</w:t>
-      </w:r>
-    </w:p>
-    <w:p>
-      <w:r>
-        <w:t xml:space="preserve">Sample </w:t>
-      </w:r>
-      <w:r>
-        <w:t>t</w:t>
-      </w:r>
-      <w:r>
-        <w:t xml:space="preserve">ext: We </w:t>
-      </w:r>
-      <w:r>
-        <w:t xml:space="preserve">thank </w:t>
-      </w:r>
-      <w:r>
-        <w:t>all the</w:t>
-      </w:r>
-      <w:r>
-        <w:t xml:space="preserve"> volunteers, and all publications support and staff, who wrote and provided helpful comments on previous versions of this document</w:t>
-      </w:r>
-      <w:r>
-        <w:t xml:space="preserve">. </w:t>
-      </w:r>
-      <w:r>
-        <w:t>A</w:t>
-      </w:r>
-      <w:r>
-        <w:t>uthors 1, 2,</w:t>
-      </w:r>
-      <w:r>
-        <w:t xml:space="preserve"> </w:t>
-      </w:r>
-      <w:r>
-        <w:t>and</w:t>
-      </w:r>
-      <w:r>
-        <w:t xml:space="preserve"> 3 grate</w:t>
-      </w:r>
-      <w:r>
-        <w:t>fully acknowledge the grant from</w:t>
-      </w:r>
-      <w:r>
-        <w:t xml:space="preserve"> NSF (#1234-2012-ABC). This </w:t>
-      </w:r>
-      <w:r>
-        <w:t xml:space="preserve">is just </w:t>
-      </w:r>
-      <w:r>
-        <w:t xml:space="preserve">an </w:t>
-      </w:r>
-      <w:r>
-        <w:t>example.</w:t>
-      </w:r>
-      <w:r>
-        <w:t xml:space="preserve"> </w:t>
-      </w:r>
-    </w:p>
-    <w:p>
-      <w:pPr>
-        <w:pStyle w:val="Heading1"/>
-      </w:pPr>
-      <w:r>
-        <w:t>References format</w:t>
-      </w:r>
-    </w:p>
-    <w:p>
-      <w:r>
-        <w:t xml:space="preserve">References must be the same font size as other body text. References should be in alphabetical order by last name of first author. </w:t>
-      </w:r>
-      <w:r>
-        <w:t xml:space="preserve">Example reference formatting for </w:t>
-      </w:r>
-      <w:r>
-        <w:t xml:space="preserve">individual </w:t>
-      </w:r>
-      <w:r>
-        <w:t xml:space="preserve">journal articles </w:t>
-      </w:r>
-      <w:r>
-        <w:t>[</w:t>
-      </w:r>
-      <w:r>
-        <w:fldChar w:fldCharType="begin"/>
-      </w:r>
-      <w:r>
-        <w:instrText xml:space="preserve"> REF _Ref279752133 \r \h </w:instrText>
-      </w:r>
-      <w:r>
-        <w:fldChar w:fldCharType="separate"/>
-      </w:r>
-      <w:r>
-        <w:t>3</w:t>
-      </w:r>
-      <w:r>
-        <w:fldChar w:fldCharType="end"/>
-      </w:r>
-      <w:r>
-        <w:t>]</w:t>
-      </w:r>
-      <w:r>
-        <w:t xml:space="preserve">, </w:t>
-      </w:r>
-      <w:r>
-        <w:t>articles in conference proceeding</w:t>
-      </w:r>
-      <w:r>
-        <w:t>s [</w:t>
-      </w:r>
-      <w:r>
-        <w:fldChar w:fldCharType="begin"/>
-      </w:r>
-      <w:r>
-        <w:instrText xml:space="preserve"> REF _Ref406944911 \r \h </w:instrText>
-      </w:r>
-      <w:r>
-        <w:fldChar w:fldCharType="separate"/>
-      </w:r>
-      <w:r>
-        <w:t>7</w:t>
-      </w:r>
-      <w:r>
-        <w:fldChar w:fldCharType="end"/>
-      </w:r>
-      <w:r>
-        <w:t>]</w:t>
-      </w:r>
-      <w:r>
-        <w:t xml:space="preserve">, books </w:t>
-      </w:r>
-      <w:r>
-        <w:t>[</w:t>
-      </w:r>
-      <w:r>
-        <w:fldChar w:fldCharType="begin"/>
-      </w:r>
-      <w:r>
-        <w:instrText xml:space="preserve"> REF _Ref279752240 \r \h </w:instrText>
-      </w:r>
-      <w:r>
-        <w:fldChar w:fldCharType="separate"/>
-      </w:r>
-      <w:r>
-        <w:t>9</w:t>
-      </w:r>
-      <w:r>
-        <w:fldChar w:fldCharType="end"/>
-      </w:r>
-      <w:r>
-        <w:t>]</w:t>
-      </w:r>
-      <w:r>
-        <w:t xml:space="preserve">, theses </w:t>
-      </w:r>
-      <w:r>
-        <w:t>[</w:t>
-      </w:r>
-      <w:r>
-        <w:fldChar w:fldCharType="begin"/>
-      </w:r>
-      <w:r>
-        <w:instrText xml:space="preserve"> REF _Ref279752272 \r \h </w:instrText>
-      </w:r>
-      <w:r>
-        <w:fldChar w:fldCharType="separate"/>
-      </w:r>
-      <w:r>
-        <w:t>10</w:t>
-      </w:r>
-      <w:r>
-        <w:fldChar w:fldCharType="end"/>
-      </w:r>
-      <w:r>
-        <w:t xml:space="preserve">], </w:t>
-      </w:r>
-      <w:r>
-        <w:t>book chapters</w:t>
-      </w:r>
-      <w:r>
-        <w:t xml:space="preserve"> [</w:t>
-      </w:r>
-      <w:r>
-        <w:fldChar w:fldCharType="begin"/>
-      </w:r>
-      <w:r>
-        <w:instrText xml:space="preserve"> REF _Ref279752304 \r \h </w:instrText>
-      </w:r>
-      <w:r>
-        <w:fldChar w:fldCharType="separate"/>
-      </w:r>
-      <w:r>
-        <w:t>11</w:t>
-      </w:r>
-      <w:r>
-        <w:fldChar w:fldCharType="end"/>
-      </w:r>
-      <w:r>
-        <w:t xml:space="preserve">], </w:t>
-      </w:r>
-      <w:r>
-        <w:t>an entire journal issue [</w:t>
-      </w:r>
-      <w:r>
-        <w:fldChar w:fldCharType="begin"/>
-      </w:r>
-      <w:r>
-        <w:instrText xml:space="preserve"> REF _Ref406944896 \r \h </w:instrText>
-      </w:r>
-      <w:r>
-        <w:fldChar w:fldCharType="separate"/>
-      </w:r>
-      <w:r>
-        <w:t>6</w:t>
-      </w:r>
-      <w:r>
-        <w:fldChar w:fldCharType="end"/>
-      </w:r>
-      <w:r>
-        <w:t xml:space="preserve">], </w:t>
-      </w:r>
-      <w:r>
-        <w:t>websites</w:t>
-      </w:r>
-      <w:r>
-        <w:t xml:space="preserve"> [</w:t>
-      </w:r>
-      <w:r>
-        <w:fldChar w:fldCharType="begin"/>
-      </w:r>
-      <w:r>
-        <w:instrText xml:space="preserve"> REF _Ref279753835 \r \h </w:instrText>
-      </w:r>
-      <w:r>
-        <w:fldChar w:fldCharType="separate"/>
-      </w:r>
-      <w:r>
-        <w:t>1</w:t>
-      </w:r>
-      <w:r>
-        <w:fldChar w:fldCharType="end"/>
-      </w:r>
-      <w:r>
-        <w:t>,</w:t>
-      </w:r>
-      <w:r>
-        <w:fldChar w:fldCharType="begin"/>
-      </w:r>
-      <w:r>
-        <w:instrText xml:space="preserve"> REF _Ref279753826 \r \h </w:instrText>
-      </w:r>
-      <w:r>
-        <w:fldChar w:fldCharType="separate"/>
-      </w:r>
-      <w:r>
-        <w:t>4</w:t>
-      </w:r>
-      <w:r>
-        <w:fldChar w:fldCharType="end"/>
-      </w:r>
-      <w:r>
-        <w:t>]</w:t>
-      </w:r>
-      <w:r>
-        <w:t xml:space="preserve">, tweets </w:t>
-      </w:r>
-      <w:r>
-        <w:t>[</w:t>
-      </w:r>
-      <w:r>
-        <w:fldChar w:fldCharType="begin"/>
-      </w:r>
-      <w:r>
-        <w:instrText xml:space="preserve"> REF _Ref279752164 \r \h </w:instrText>
-      </w:r>
-      <w:r>
-        <w:fldChar w:fldCharType="separate"/>
-      </w:r>
-      <w:r>
-        <w:t>1</w:t>
-      </w:r>
-      <w:r>
-        <w:fldChar w:fldCharType="end"/>
-      </w:r>
-      <w:r>
-        <w:t>]</w:t>
-      </w:r>
-      <w:r>
-        <w:t xml:space="preserve">, patents </w:t>
-      </w:r>
-      <w:r>
-        <w:t>[</w:t>
-      </w:r>
-      <w:r>
-        <w:fldChar w:fldCharType="begin"/>
-      </w:r>
-      <w:r>
-        <w:instrText xml:space="preserve"> REF _Ref279752259 \r \h </w:instrText>
-      </w:r>
-      <w:r>
-        <w:fldChar w:fldCharType="separate"/>
-      </w:r>
-      <w:r>
-        <w:t>5</w:t>
-      </w:r>
-      <w:r>
-        <w:fldChar w:fldCharType="end"/>
-      </w:r>
-      <w:r>
-        <w:t>]</w:t>
-      </w:r>
-      <w:r>
-        <w:t>,</w:t>
-      </w:r>
-      <w:r>
-        <w:t xml:space="preserve"> </w:t>
-      </w:r>
-      <w:r>
-        <w:t xml:space="preserve">and </w:t>
-      </w:r>
-      <w:r>
-        <w:t xml:space="preserve">online </w:t>
-      </w:r>
-      <w:r>
-        <w:t xml:space="preserve">videos </w:t>
-      </w:r>
-      <w:r>
-        <w:t>[</w:t>
-      </w:r>
-      <w:r>
-        <w:fldChar w:fldCharType="begin"/>
-      </w:r>
-      <w:r>
-        <w:instrText xml:space="preserve"> REF _Ref279752219 \r \h </w:instrText>
-      </w:r>
-      <w:r>
-        <w:fldChar w:fldCharType="separate"/>
-      </w:r>
-      <w:r>
-        <w:t>8</w:t>
-      </w:r>
-      <w:r>
-        <w:fldChar w:fldCharType="end"/>
-      </w:r>
-      <w:r>
-        <w:t>]</w:t>
-      </w:r>
-      <w:r>
-        <w:t xml:space="preserve"> is given here. </w:t>
-      </w:r>
-      <w:r>
-        <w:t xml:space="preserve">This formatting is a slightly </w:t>
-      </w:r>
-      <w:r>
-        <w:t>edited</w:t>
-      </w:r>
-      <w:r>
-        <w:t xml:space="preserve"> version of the format automatically generated by the ACM Digital Library</w:t>
-      </w:r>
-      <w:r>
-        <w:t xml:space="preserve"> (</w:t>
-      </w:r>
-      <w:r>
-        <w:rPr>
-          <w:rStyle w:val="Hyperlink"/>
-        </w:rPr>
-        <w:t>http://dl.acm.org</w:t>
-      </w:r>
-      <w:r>
-        <w:t xml:space="preserve">) </w:t>
-      </w:r>
-      <w:r>
-        <w:t xml:space="preserve">as “ACM </w:t>
-      </w:r>
-      <w:r>
-        <w:t>Ref</w:t>
-      </w:r>
-      <w:r>
-        <w:t xml:space="preserve">”. </w:t>
-      </w:r>
-      <w:r>
-        <w:t>More details of reference formatting are available at:</w:t>
-      </w:r>
-    </w:p>
-    <w:p>
-      <w:hyperlink r:id="rId13" w:history="1">
-        <w:r>
-          <w:rPr>
-            <w:rStyle w:val="Hyperlink"/>
-          </w:rPr>
-          <w:t>http://www.acm.org/publications/submissions/latex_style</w:t>
-        </w:r>
-      </w:hyperlink>
-      <w:r>
-        <w:t xml:space="preserve"> </w:t>
-      </w:r>
-    </w:p>
-    <w:p>
-      <w:r>
-        <w:t xml:space="preserve">Note that the </w:t>
-      </w:r>
-      <w:r>
-        <w:rPr>
-          <w:rStyle w:val="StyleDescriptionChar"/>
-        </w:rPr>
-        <w:t>Hyperlink</w:t>
-      </w:r>
-      <w:r>
-        <w:t xml:space="preserve"> style used throughout this document uses blue links; however, URLs that appear in the references section </w:t>
-      </w:r>
-      <w:r>
-        <w:t>may</w:t>
-      </w:r>
-      <w:r>
-        <w:t xml:space="preserve"> appear in black.</w:t>
       </w:r>
     </w:p>
     <w:p>
@@ -2519,9 +855,9 @@
           <w:sz w:val="24"/>
         </w:rPr>
       </w:pPr>
-      <w:bookmarkStart w:id="1" w:name="_Ref279752164"/>
-      <w:bookmarkStart w:id="2" w:name="_Ref279752146"/>
-      <w:bookmarkStart w:id="3" w:name="_Ref279753835"/>
+      <w:bookmarkStart w:id="4" w:name="_Ref279752164"/>
+      <w:bookmarkStart w:id="5" w:name="_Ref279752146"/>
+      <w:bookmarkStart w:id="6" w:name="_Ref279753835"/>
       <w:r>
         <w:t xml:space="preserve">@_CHINOSAUR. 2014. VENUE IS TOO COLD. #BINGO #CHI2016. </w:t>
       </w:r>
@@ -2537,14 +873,13 @@
       <w:r>
         <w:t xml:space="preserve"> https://twitter.com/_CHINOSAUR/status/461864317415989248</w:t>
       </w:r>
-      <w:bookmarkEnd w:id="1"/>
+      <w:bookmarkEnd w:id="4"/>
     </w:p>
     <w:p>
       <w:pPr>
         <w:pStyle w:val="References"/>
       </w:pPr>
       <w:r>
-        <w:lastRenderedPageBreak/>
         <w:t>ACM. How to Classify Works Using ACM’s Computing Classification System. 2014.</w:t>
       </w:r>
       <w:r>
@@ -2553,7 +888,7 @@
       <w:r>
         <w:t xml:space="preserve">Retrieved August 22, 2014 from </w:t>
       </w:r>
-      <w:hyperlink r:id="rId14" w:history="1">
+      <w:hyperlink r:id="rId12" w:history="1">
         <w:r>
           <w:rPr>
             <w:rStyle w:val="Hyperlink"/>
@@ -2561,8 +896,8 @@
           </w:rPr>
           <w:t>http://www.acm.org/class/how_to_use.html</w:t>
         </w:r>
-        <w:bookmarkEnd w:id="2"/>
-        <w:bookmarkEnd w:id="3"/>
+        <w:bookmarkEnd w:id="5"/>
+        <w:bookmarkEnd w:id="6"/>
       </w:hyperlink>
       <w:r>
         <w:t xml:space="preserve"> </w:t>
@@ -2572,8 +907,8 @@
       <w:pPr>
         <w:pStyle w:val="References"/>
       </w:pPr>
-      <w:bookmarkStart w:id="4" w:name="_Ref279752133"/>
-      <w:bookmarkStart w:id="5" w:name="_Ref279752517"/>
+      <w:bookmarkStart w:id="7" w:name="_Ref279752133"/>
+      <w:bookmarkStart w:id="8" w:name="_Ref279752517"/>
       <w:r>
         <w:t xml:space="preserve">Ronald E. Anderson. 1992. Social impacts of computing: Codes of professional ethics. </w:t>
       </w:r>
@@ -2586,7 +921,7 @@
       <w:r>
         <w:t xml:space="preserve"> 10, 2: 453-469.</w:t>
       </w:r>
-      <w:bookmarkEnd w:id="4"/>
+      <w:bookmarkEnd w:id="7"/>
       <w:r>
         <w:t xml:space="preserve"> </w:t>
       </w:r>
@@ -2595,11 +930,11 @@
       <w:pPr>
         <w:pStyle w:val="References"/>
       </w:pPr>
-      <w:bookmarkStart w:id="6" w:name="_Ref279753826"/>
+      <w:bookmarkStart w:id="9" w:name="_Ref279753826"/>
       <w:r>
         <w:t xml:space="preserve">Anna Cavender, Shari Trewin, Vicki Hanson. 2014. Accessible Writing Guide. Retrieved August 22, 2014 from </w:t>
       </w:r>
-      <w:hyperlink r:id="rId15" w:history="1">
+      <w:hyperlink r:id="rId13" w:history="1">
         <w:r>
           <w:rPr>
             <w:rStyle w:val="Hyperlink"/>
@@ -2607,8 +942,8 @@
           </w:rPr>
           <w:t>http://www.sigaccess.org/welcome-to-sigaccess/resources/accessible-writing-guide/</w:t>
         </w:r>
-        <w:bookmarkEnd w:id="5"/>
-        <w:bookmarkEnd w:id="6"/>
+        <w:bookmarkEnd w:id="8"/>
+        <w:bookmarkEnd w:id="9"/>
       </w:hyperlink>
       <w:r>
         <w:t xml:space="preserve"> </w:t>
@@ -2618,9 +953,9 @@
       <w:pPr>
         <w:pStyle w:val="References"/>
       </w:pPr>
-      <w:bookmarkStart w:id="7" w:name="_Ref279752259"/>
-      <w:bookmarkStart w:id="8" w:name="_Ref279753241"/>
-      <w:bookmarkStart w:id="9" w:name="_Ref279752204"/>
+      <w:bookmarkStart w:id="10" w:name="_Ref279752259"/>
+      <w:bookmarkStart w:id="11" w:name="_Ref279753241"/>
+      <w:bookmarkStart w:id="12" w:name="_Ref279752204"/>
       <w:r>
         <w:t xml:space="preserve">Morton L. Heilig. 1962. Sensorama Simulator, U.S. Patent 3,050,870, Filed </w:t>
       </w:r>
@@ -2630,15 +965,15 @@
       <w:r>
         <w:t>, issued August 28, 1962.</w:t>
       </w:r>
-      <w:bookmarkEnd w:id="7"/>
+      <w:bookmarkEnd w:id="10"/>
     </w:p>
     <w:p>
       <w:pPr>
         <w:pStyle w:val="References"/>
       </w:pPr>
-      <w:bookmarkStart w:id="10" w:name="_Ref406944896"/>
-      <w:bookmarkStart w:id="11" w:name="_Ref279753887"/>
-      <w:bookmarkEnd w:id="8"/>
+      <w:bookmarkStart w:id="13" w:name="_Ref406944896"/>
+      <w:bookmarkStart w:id="14" w:name="_Ref279753887"/>
+      <w:bookmarkEnd w:id="11"/>
       <w:r>
         <w:t xml:space="preserve">Jofish Kaye and Paul Dourish. 2014. Special issue on science fiction and ubiquitous computing. </w:t>
       </w:r>
@@ -2651,7 +986,7 @@
       <w:r>
         <w:t xml:space="preserve">. 18, 4 (April 2014), 765-766. </w:t>
       </w:r>
-      <w:hyperlink r:id="rId16" w:history="1">
+      <w:hyperlink r:id="rId14" w:history="1">
         <w:r>
           <w:rPr>
             <w:rStyle w:val="Hyperlink"/>
@@ -2660,13 +995,13 @@
           <w:t>http://dx.doi.org/10.1007/s00779-014-0773-4</w:t>
         </w:r>
       </w:hyperlink>
-      <w:bookmarkEnd w:id="10"/>
+      <w:bookmarkEnd w:id="13"/>
     </w:p>
     <w:p>
       <w:pPr>
         <w:pStyle w:val="References"/>
       </w:pPr>
-      <w:bookmarkStart w:id="12" w:name="_Ref406944911"/>
+      <w:bookmarkStart w:id="15" w:name="_Ref406944911"/>
       <w:r>
         <w:t xml:space="preserve">Scott R. Klemmer, Michael Thomsen, Ethan Phelps-Goodman, Robert Lee, and James A. Landay. 2002. Where do web sites come from?: capturing and interacting with design history. In </w:t>
       </w:r>
@@ -2674,7 +1009,13 @@
         <w:rPr>
           <w:i/>
         </w:rPr>
-        <w:t xml:space="preserve">Proceedings of the SIGCHI Conference on Human Factors in Computing Systems </w:t>
+        <w:t xml:space="preserve">Proceedings of the </w:t>
+      </w:r>
+      <w:r>
+        <w:rPr>
+          <w:i/>
+        </w:rPr>
+        <w:t xml:space="preserve">SIGCHI Conference on Human Factors in Computing Systems </w:t>
       </w:r>
       <w:r>
         <w:t>(CHI '02)</w:t>
@@ -2685,12 +1026,12 @@
       <w:r>
         <w:t>1-8.</w:t>
       </w:r>
-      <w:bookmarkEnd w:id="9"/>
-      <w:bookmarkEnd w:id="11"/>
+      <w:bookmarkEnd w:id="12"/>
+      <w:bookmarkEnd w:id="14"/>
       <w:r>
         <w:t xml:space="preserve"> </w:t>
       </w:r>
-      <w:hyperlink r:id="rId17" w:history="1">
+      <w:hyperlink r:id="rId15" w:history="1">
         <w:r>
           <w:rPr>
             <w:rStyle w:val="Hyperlink"/>
@@ -2699,17 +1040,17 @@
           <w:t>http://doi.acm.org/10.1145/503376.503378</w:t>
         </w:r>
       </w:hyperlink>
-      <w:bookmarkEnd w:id="12"/>
+      <w:bookmarkEnd w:id="15"/>
     </w:p>
     <w:p>
       <w:pPr>
         <w:pStyle w:val="References"/>
       </w:pPr>
-      <w:bookmarkStart w:id="13" w:name="_Ref279752219"/>
+      <w:bookmarkStart w:id="16" w:name="_Ref279752219"/>
       <w:r>
         <w:t xml:space="preserve">Psy. 2012. Gangnam Style. Video. (15 July 2012.). Retrieved August 22, 2014 from </w:t>
       </w:r>
-      <w:hyperlink r:id="rId18" w:history="1">
+      <w:hyperlink r:id="rId16" w:history="1">
         <w:r>
           <w:rPr>
             <w:rStyle w:val="Hyperlink"/>
@@ -2717,14 +1058,14 @@
           </w:rPr>
           <w:t>https://www.youtube.com/watch?v=9bZkp7q19f0</w:t>
         </w:r>
-        <w:bookmarkEnd w:id="13"/>
+        <w:bookmarkEnd w:id="16"/>
       </w:hyperlink>
     </w:p>
     <w:p>
       <w:pPr>
         <w:pStyle w:val="References"/>
       </w:pPr>
-      <w:bookmarkStart w:id="14" w:name="_Ref279752240"/>
+      <w:bookmarkStart w:id="17" w:name="_Ref279752240"/>
       <w:r>
         <w:t xml:space="preserve">Marilyn Schwartz. 1995. </w:t>
       </w:r>
@@ -2737,13 +1078,13 @@
       <w:r>
         <w:t xml:space="preserve"> Indiana University Press.</w:t>
       </w:r>
-      <w:bookmarkEnd w:id="14"/>
+      <w:bookmarkEnd w:id="17"/>
     </w:p>
     <w:p>
       <w:pPr>
         <w:pStyle w:val="References"/>
       </w:pPr>
-      <w:bookmarkStart w:id="15" w:name="_Ref279752272"/>
+      <w:bookmarkStart w:id="18" w:name="_Ref279752272"/>
       <w:r>
         <w:t xml:space="preserve">Ivan E. Sutherland. 1963. </w:t>
       </w:r>
@@ -2762,13 +1103,13 @@
       <w:r>
         <w:t>Cambridge, MA.</w:t>
       </w:r>
-      <w:bookmarkEnd w:id="15"/>
+      <w:bookmarkEnd w:id="18"/>
     </w:p>
     <w:p>
       <w:pPr>
         <w:pStyle w:val="References"/>
       </w:pPr>
-      <w:bookmarkStart w:id="16" w:name="_Ref279752304"/>
+      <w:bookmarkStart w:id="19" w:name="_Ref279752304"/>
       <w:r>
         <w:t xml:space="preserve">Langdon Winner. 1999. Do artifacts have politics? In </w:t>
       </w:r>
@@ -2787,9 +1128,10 @@
       <w:r>
         <w:t>ds.). Open University Press, Buckingham, UK, 28-40.</w:t>
       </w:r>
-      <w:bookmarkEnd w:id="16"/>
+      <w:bookmarkEnd w:id="19"/>
     </w:p>
     <w:sectPr>
+      <w:headerReference w:type="even" r:id="rId17"/>
       <w:type w:val="continuous"/>
       <w:pgSz w:w="12240" w:h="15840" w:code="1"/>
       <w:pgMar w:top="1224" w:right="1080" w:bottom="1440" w:left="1080" w:header="720" w:footer="720" w:gutter="0"/>
@@ -2798,6 +1140,75 @@
     </w:sectPr>
   </w:body>
 </w:document>
+</file>
+
+<file path=word/comments.xml><?xml version="1.0" encoding="utf-8"?>
+<w:comments xmlns:wpc="http://schemas.microsoft.com/office/word/2010/wordprocessingCanvas" xmlns:cx="http://schemas.microsoft.com/office/drawing/2014/chartex" xmlns:cx1="http://schemas.microsoft.com/office/drawing/2015/9/8/chartex" xmlns:cx2="http://schemas.microsoft.com/office/drawing/2015/10/21/chartex" xmlns:cx3="http://schemas.microsoft.com/office/drawing/2016/5/9/chartex" xmlns:cx4="http://schemas.microsoft.com/office/drawing/2016/5/10/chartex" xmlns:cx5="http://schemas.microsoft.com/office/drawing/2016/5/11/chartex" xmlns:cx6="http://schemas.microsoft.com/office/drawing/2016/5/12/chartex" xmlns:cx7="http://schemas.microsoft.com/office/drawing/2016/5/13/chartex" xmlns:cx8="http://schemas.microsoft.com/office/drawing/2016/5/14/chartex" xmlns:mc="http://schemas.openxmlformats.org/markup-compatibility/2006" xmlns:aink="http://schemas.microsoft.com/office/drawing/2016/ink" xmlns:am3d="http://schemas.microsoft.com/office/drawing/2017/model3d" xmlns:o="urn:schemas-microsoft-com:office:office" xmlns:r="http://schemas.openxmlformats.org/officeDocument/2006/relationships" xmlns:m="http://schemas.openxmlformats.org/officeDocument/2006/math" xmlns:v="urn:schemas-microsoft-com:vml" xmlns:wp14="http://schemas.microsoft.com/office/word/2010/wordprocessingDrawing" xmlns:wp="http://schemas.openxmlformats.org/drawingml/2006/wordprocessingDrawing" xmlns:w10="urn:schemas-microsoft-com:office:word" xmlns:w="http://schemas.openxmlformats.org/wordprocessingml/2006/main" xmlns:w14="http://schemas.microsoft.com/office/word/2010/wordml" xmlns:w15="http://schemas.microsoft.com/office/word/2012/wordml" xmlns:w16cid="http://schemas.microsoft.com/office/word/2016/wordml/cid" xmlns:w16se="http://schemas.microsoft.com/office/word/2015/wordml/symex" xmlns:wpg="http://schemas.microsoft.com/office/word/2010/wordprocessingGroup" xmlns:wpi="http://schemas.microsoft.com/office/word/2010/wordprocessingInk" xmlns:wne="http://schemas.microsoft.com/office/word/2006/wordml" xmlns:wps="http://schemas.microsoft.com/office/word/2010/wordprocessingShape" mc:Ignorable="w14 w15 w16se w16cid wp14">
+  <w:comment w:id="0" w:author="Tricia Ngoon" w:date="2018-03-18T10:39:00Z" w:initials="TN">
+    <w:p>
+      <w:pPr>
+        <w:pStyle w:val="CommentText"/>
+      </w:pPr>
+      <w:r>
+        <w:rPr>
+          <w:rStyle w:val="CommentReference"/>
+        </w:rPr>
+        <w:annotationRef/>
+      </w:r>
+      <w:r>
+        <w:t>Add citations</w:t>
+      </w:r>
+    </w:p>
+  </w:comment>
+  <w:comment w:id="1" w:author="Tricia Ngoon" w:date="2018-03-18T10:38:00Z" w:initials="TN">
+    <w:p>
+      <w:pPr>
+        <w:pStyle w:val="CommentText"/>
+      </w:pPr>
+      <w:r>
+        <w:rPr>
+          <w:rStyle w:val="CommentReference"/>
+        </w:rPr>
+        <w:annotationRef/>
+      </w:r>
+      <w:r>
+        <w:t>Wat even does this mean?</w:t>
+      </w:r>
+    </w:p>
+  </w:comment>
+  <w:comment w:id="2" w:author="Tricia Ngoon" w:date="2018-03-18T11:39:00Z" w:initials="TN">
+    <w:p>
+      <w:pPr>
+        <w:pStyle w:val="CommentText"/>
+      </w:pPr>
+      <w:r>
+        <w:rPr>
+          <w:rStyle w:val="CommentReference"/>
+        </w:rPr>
+        <w:annotationRef/>
+      </w:r>
+      <w:r>
+        <w:t>Support this</w:t>
+      </w:r>
+    </w:p>
+  </w:comment>
+</w:comments>
+</file>
+
+<file path=word/commentsExtended.xml><?xml version="1.0" encoding="utf-8"?>
+<w15:commentsEx xmlns:wpc="http://schemas.microsoft.com/office/word/2010/wordprocessingCanvas" xmlns:cx="http://schemas.microsoft.com/office/drawing/2014/chartex" xmlns:cx1="http://schemas.microsoft.com/office/drawing/2015/9/8/chartex" xmlns:cx2="http://schemas.microsoft.com/office/drawing/2015/10/21/chartex" xmlns:cx3="http://schemas.microsoft.com/office/drawing/2016/5/9/chartex" xmlns:cx4="http://schemas.microsoft.com/office/drawing/2016/5/10/chartex" xmlns:cx5="http://schemas.microsoft.com/office/drawing/2016/5/11/chartex" xmlns:cx6="http://schemas.microsoft.com/office/drawing/2016/5/12/chartex" xmlns:cx7="http://schemas.microsoft.com/office/drawing/2016/5/13/chartex" xmlns:cx8="http://schemas.microsoft.com/office/drawing/2016/5/14/chartex" xmlns:mc="http://schemas.openxmlformats.org/markup-compatibility/2006" xmlns:aink="http://schemas.microsoft.com/office/drawing/2016/ink" xmlns:am3d="http://schemas.microsoft.com/office/drawing/2017/model3d" xmlns:o="urn:schemas-microsoft-com:office:office" xmlns:r="http://schemas.openxmlformats.org/officeDocument/2006/relationships" xmlns:m="http://schemas.openxmlformats.org/officeDocument/2006/math" xmlns:v="urn:schemas-microsoft-com:vml" xmlns:wp14="http://schemas.microsoft.com/office/word/2010/wordprocessingDrawing" xmlns:wp="http://schemas.openxmlformats.org/drawingml/2006/wordprocessingDrawing" xmlns:w10="urn:schemas-microsoft-com:office:word" xmlns:w="http://schemas.openxmlformats.org/wordprocessingml/2006/main" xmlns:w14="http://schemas.microsoft.com/office/word/2010/wordml" xmlns:w15="http://schemas.microsoft.com/office/word/2012/wordml" xmlns:w16cid="http://schemas.microsoft.com/office/word/2016/wordml/cid" xmlns:w16se="http://schemas.microsoft.com/office/word/2015/wordml/symex" xmlns:wpg="http://schemas.microsoft.com/office/word/2010/wordprocessingGroup" xmlns:wpi="http://schemas.microsoft.com/office/word/2010/wordprocessingInk" xmlns:wne="http://schemas.microsoft.com/office/word/2006/wordml" xmlns:wps="http://schemas.microsoft.com/office/word/2010/wordprocessingShape" mc:Ignorable="w14 w15 w16se w16cid wp14">
+  <w15:commentEx w15:paraId="285902CA" w15:done="0"/>
+  <w15:commentEx w15:paraId="31711624" w15:done="0"/>
+  <w15:commentEx w15:paraId="159264BC" w15:done="0"/>
+</w15:commentsEx>
+</file>
+
+<file path=word/commentsIds.xml><?xml version="1.0" encoding="utf-8"?>
+<w16cid:commentsIds xmlns:wpc="http://schemas.microsoft.com/office/word/2010/wordprocessingCanvas" xmlns:cx="http://schemas.microsoft.com/office/drawing/2014/chartex" xmlns:cx1="http://schemas.microsoft.com/office/drawing/2015/9/8/chartex" xmlns:cx2="http://schemas.microsoft.com/office/drawing/2015/10/21/chartex" xmlns:cx3="http://schemas.microsoft.com/office/drawing/2016/5/9/chartex" xmlns:cx4="http://schemas.microsoft.com/office/drawing/2016/5/10/chartex" xmlns:cx5="http://schemas.microsoft.com/office/drawing/2016/5/11/chartex" xmlns:cx6="http://schemas.microsoft.com/office/drawing/2016/5/12/chartex" xmlns:cx7="http://schemas.microsoft.com/office/drawing/2016/5/13/chartex" xmlns:cx8="http://schemas.microsoft.com/office/drawing/2016/5/14/chartex" xmlns:mc="http://schemas.openxmlformats.org/markup-compatibility/2006" xmlns:aink="http://schemas.microsoft.com/office/drawing/2016/ink" xmlns:am3d="http://schemas.microsoft.com/office/drawing/2017/model3d" xmlns:o="urn:schemas-microsoft-com:office:office" xmlns:r="http://schemas.openxmlformats.org/officeDocument/2006/relationships" xmlns:m="http://schemas.openxmlformats.org/officeDocument/2006/math" xmlns:v="urn:schemas-microsoft-com:vml" xmlns:wp14="http://schemas.microsoft.com/office/word/2010/wordprocessingDrawing" xmlns:wp="http://schemas.openxmlformats.org/drawingml/2006/wordprocessingDrawing" xmlns:w10="urn:schemas-microsoft-com:office:word" xmlns:w="http://schemas.openxmlformats.org/wordprocessingml/2006/main" xmlns:w14="http://schemas.microsoft.com/office/word/2010/wordml" xmlns:w15="http://schemas.microsoft.com/office/word/2012/wordml" xmlns:w16cid="http://schemas.microsoft.com/office/word/2016/wordml/cid" xmlns:w16se="http://schemas.microsoft.com/office/word/2015/wordml/symex" xmlns:wpg="http://schemas.microsoft.com/office/word/2010/wordprocessingGroup" xmlns:wpi="http://schemas.microsoft.com/office/word/2010/wordprocessingInk" xmlns:wne="http://schemas.microsoft.com/office/word/2006/wordml" xmlns:wps="http://schemas.microsoft.com/office/word/2010/wordprocessingShape" mc:Ignorable="w14 w15 w16se w16cid wp14">
+  <w16cid:commentId w16cid:paraId="285902CA" w16cid:durableId="1E58C04D"/>
+  <w16cid:commentId w16cid:paraId="31711624" w16cid:durableId="1E58C03D"/>
+  <w16cid:commentId w16cid:paraId="159264BC" w16cid:durableId="1E58CE79"/>
+</w16cid:commentsIds>
 </file>
 
 <file path=word/endnotes.xml><?xml version="1.0" encoding="utf-8"?>
@@ -4443,6 +2854,14 @@
     <w:abstractNumId w:val="35"/>
   </w:num>
 </w:numbering>
+</file>
+
+<file path=word/people.xml><?xml version="1.0" encoding="utf-8"?>
+<w15:people xmlns:wpc="http://schemas.microsoft.com/office/word/2010/wordprocessingCanvas" xmlns:cx="http://schemas.microsoft.com/office/drawing/2014/chartex" xmlns:cx1="http://schemas.microsoft.com/office/drawing/2015/9/8/chartex" xmlns:cx2="http://schemas.microsoft.com/office/drawing/2015/10/21/chartex" xmlns:cx3="http://schemas.microsoft.com/office/drawing/2016/5/9/chartex" xmlns:cx4="http://schemas.microsoft.com/office/drawing/2016/5/10/chartex" xmlns:cx5="http://schemas.microsoft.com/office/drawing/2016/5/11/chartex" xmlns:cx6="http://schemas.microsoft.com/office/drawing/2016/5/12/chartex" xmlns:cx7="http://schemas.microsoft.com/office/drawing/2016/5/13/chartex" xmlns:cx8="http://schemas.microsoft.com/office/drawing/2016/5/14/chartex" xmlns:mc="http://schemas.openxmlformats.org/markup-compatibility/2006" xmlns:aink="http://schemas.microsoft.com/office/drawing/2016/ink" xmlns:am3d="http://schemas.microsoft.com/office/drawing/2017/model3d" xmlns:o="urn:schemas-microsoft-com:office:office" xmlns:r="http://schemas.openxmlformats.org/officeDocument/2006/relationships" xmlns:m="http://schemas.openxmlformats.org/officeDocument/2006/math" xmlns:v="urn:schemas-microsoft-com:vml" xmlns:wp14="http://schemas.microsoft.com/office/word/2010/wordprocessingDrawing" xmlns:wp="http://schemas.openxmlformats.org/drawingml/2006/wordprocessingDrawing" xmlns:w10="urn:schemas-microsoft-com:office:word" xmlns:w="http://schemas.openxmlformats.org/wordprocessingml/2006/main" xmlns:w14="http://schemas.microsoft.com/office/word/2010/wordml" xmlns:w15="http://schemas.microsoft.com/office/word/2012/wordml" xmlns:w16cid="http://schemas.microsoft.com/office/word/2016/wordml/cid" xmlns:w16se="http://schemas.microsoft.com/office/word/2015/wordml/symex" xmlns:wpg="http://schemas.microsoft.com/office/word/2010/wordprocessingGroup" xmlns:wpi="http://schemas.microsoft.com/office/word/2010/wordprocessingInk" xmlns:wne="http://schemas.microsoft.com/office/word/2006/wordml" xmlns:wps="http://schemas.microsoft.com/office/word/2010/wordprocessingShape" mc:Ignorable="w14 w15 w16se w16cid wp14">
+  <w15:person w15:author="Tricia Ngoon">
+    <w15:presenceInfo w15:providerId="Windows Live" w15:userId="1f95eaa1-c0e6-46b2-9100-09756c9ca113"/>
+  </w15:person>
+</w15:people>
 </file>
 
 <file path=word/styles.xml><?xml version="1.0" encoding="utf-8"?>
@@ -6204,7 +4623,7 @@
 </file>
 
 <file path=customXml/itemProps1.xml><?xml version="1.0" encoding="utf-8"?>
-<ds:datastoreItem xmlns:ds="http://schemas.openxmlformats.org/officeDocument/2006/customXml" ds:itemID="{1609CEF6-78C6-4848-A780-B63682CF5008}">
+<ds:datastoreItem xmlns:ds="http://schemas.openxmlformats.org/officeDocument/2006/customXml" ds:itemID="{2DA71700-E244-6645-A01E-8A50A7B1E19E}">
   <ds:schemaRefs>
     <ds:schemaRef ds:uri="http://schemas.openxmlformats.org/officeDocument/2006/bibliography"/>
   </ds:schemaRefs>

</xml_diff>